<commit_message>
feat: adicionando novos campos para preenchimento
</commit_message>
<xml_diff>
--- a/storage/app/docs/UPE/eo/plano_atividades.docx
+++ b/storage/app/docs/UPE/eo/plano_atividades.docx
@@ -231,7 +231,7 @@
                 <w:szCs w:val="18"/>
                 <w:rtl w:val="0"/>
               </w:rPr>
-              <w:t xml:space="preserve">Nome: ${nome}                                                                                              Email: ${email}  </w:t>
+              <w:t xml:space="preserve">Nome: ${nome}                                                                                        Email: ${email}</w:t>
             </w:r>
           </w:p>
         </w:tc>
@@ -555,7 +555,7 @@
                 <w:szCs w:val="18"/>
                 <w:rtl w:val="0"/>
               </w:rPr>
-              <w:t xml:space="preserve">Fone: ${foneSupervisor}                                        E-mail: ${emailSup}                                         Cargo: ${nome}                         </w:t>
+              <w:t xml:space="preserve">Fone: ${FoneSupervisor}                                        E-mail: ${emailSup}                                         Cargo: ${nome}                         </w:t>
             </w:r>
           </w:p>
         </w:tc>
@@ -744,8 +744,12 @@
             </w:pPr>
             <w:r>
               <w:rPr>
-                <w:rtl w:val="0"/>
-              </w:rPr>
+                <w:rFonts w:ascii="Arial" w:cs="Arial" w:eastAsia="Arial" w:hAnsi="Arial"/>
+                <w:sz w:val="18"/>
+                <w:szCs w:val="18"/>
+                <w:rtl w:val="0"/>
+              </w:rPr>
+              <w:t xml:space="preserve">${anoInfantil}</w:t>
             </w:r>
           </w:p>
         </w:tc>
@@ -765,8 +769,12 @@
             </w:pPr>
             <w:r>
               <w:rPr>
-                <w:rtl w:val="0"/>
-              </w:rPr>
+                <w:rFonts w:ascii="Arial" w:cs="Arial" w:eastAsia="Arial" w:hAnsi="Arial"/>
+                <w:sz w:val="18"/>
+                <w:szCs w:val="18"/>
+                <w:rtl w:val="0"/>
+              </w:rPr>
+              <w:t xml:space="preserve">${anoFundamental}</w:t>
             </w:r>
           </w:p>
         </w:tc>
@@ -786,8 +794,12 @@
             </w:pPr>
             <w:r>
               <w:rPr>
-                <w:rtl w:val="0"/>
-              </w:rPr>
+                <w:rFonts w:ascii="Arial" w:cs="Arial" w:eastAsia="Arial" w:hAnsi="Arial"/>
+                <w:sz w:val="18"/>
+                <w:szCs w:val="18"/>
+                <w:rtl w:val="0"/>
+              </w:rPr>
+              <w:t xml:space="preserve">${anoMedio}</w:t>
             </w:r>
           </w:p>
         </w:tc>
@@ -1053,7 +1065,7 @@
                 <w:szCs w:val="18"/>
                 <w:rtl w:val="0"/>
               </w:rPr>
-              <w:t xml:space="preserve">Período de vigência do Estágio:Carga horária semanal: ${cargaHorariaSemanal}  </w:t>
+              <w:t xml:space="preserve">Período de vigência do Estágio: ${periodoVigencia}                Carga horária semanal: ${cargaHorariaSemanal}  </w:t>
             </w:r>
           </w:p>
         </w:tc>
@@ -1361,6 +1373,15 @@
                 <w:vertAlign w:val="baseline"/>
               </w:rPr>
             </w:pPr>
+            <w:r>
+              <w:rPr>
+                <w:rFonts w:ascii="Arial" w:cs="Arial" w:eastAsia="Arial" w:hAnsi="Arial"/>
+                <w:sz w:val="20"/>
+                <w:szCs w:val="20"/>
+                <w:rtl w:val="0"/>
+              </w:rPr>
+              <w:t xml:space="preserve">${objetivosEstagio}</w:t>
+            </w:r>
             <w:r>
               <w:rPr>
                 <w:rtl w:val="0"/>

</xml_diff>